<commit_message>
Update DATABASE PROJECT REPORT.docx
</commit_message>
<xml_diff>
--- a/Project Final Submission/DATABASE PROJECT REPORT.docx
+++ b/Project Final Submission/DATABASE PROJECT REPORT.docx
@@ -137,7 +137,27 @@
           <w:sz w:val="32"/>
           <w:szCs w:val="32"/>
         </w:rPr>
-        <w:t>Yousuf Moiz Ali(Group Leader)</w:t>
+        <w:t xml:space="preserve">Yousuf Moiz </w:t>
+      </w:r>
+      <w:r>
+        <w:rPr>
+          <w:rFonts w:ascii="Georgia" w:hAnsi="Georgia"/>
+          <w:b/>
+          <w:bCs/>
+          <w:sz w:val="32"/>
+          <w:szCs w:val="32"/>
+        </w:rPr>
+        <w:t>Ali (</w:t>
+      </w:r>
+      <w:r>
+        <w:rPr>
+          <w:rFonts w:ascii="Georgia" w:hAnsi="Georgia"/>
+          <w:b/>
+          <w:bCs/>
+          <w:sz w:val="32"/>
+          <w:szCs w:val="32"/>
+        </w:rPr>
+        <w:t>Group Leader)</w:t>
       </w:r>
     </w:p>
     <w:p>
@@ -395,15 +415,21 @@
         </w:numPr>
         <w:rPr>
           <w:rFonts w:cstheme="minorHAnsi"/>
-          <w:sz w:val="24"/>
-          <w:szCs w:val="24"/>
-        </w:rPr>
-      </w:pPr>
-      <w:r>
-        <w:rPr>
-          <w:rFonts w:cstheme="minorHAnsi"/>
-          <w:sz w:val="24"/>
-          <w:szCs w:val="24"/>
+          <w:b/>
+          <w:bCs/>
+          <w:sz w:val="24"/>
+          <w:szCs w:val="24"/>
+          <w:u w:val="single"/>
+        </w:rPr>
+      </w:pPr>
+      <w:r>
+        <w:rPr>
+          <w:rFonts w:cstheme="minorHAnsi"/>
+          <w:b/>
+          <w:bCs/>
+          <w:sz w:val="24"/>
+          <w:szCs w:val="24"/>
+          <w:u w:val="single"/>
         </w:rPr>
         <w:lastRenderedPageBreak/>
         <w:t>INTRODUCTION</w:t>
@@ -433,43 +459,29 @@
           <w:sz w:val="24"/>
           <w:szCs w:val="24"/>
         </w:rPr>
-        <w:t xml:space="preserve">We have chosen to implement a university management system for our database project. Universities are very large and complex organizational structures with many employees and many different sorts of operations to be executed. University management systems will be used to </w:t>
-      </w:r>
-      <w:r>
-        <w:rPr>
-          <w:rFonts w:ascii="Source Sans Pro" w:hAnsi="Source Sans Pro"/>
+        <w:t xml:space="preserve">We have chosen to implement a university management system for our database project. Universities are very large and complex organizational structures with many employees and many different sorts of operations to be executed. University management system will be used to </w:t>
+      </w:r>
+      <w:r>
+        <w:rPr>
+          <w:rFonts w:cstheme="minorHAnsi"/>
           <w:color w:val="000514"/>
+          <w:sz w:val="24"/>
+          <w:szCs w:val="24"/>
           <w:shd w:val="clear" w:color="auto" w:fill="FFFFFF"/>
         </w:rPr>
-        <w:t>create, manage and perform all the activities related to the database of a given university. The database consists of information about the universit</w:t>
-      </w:r>
-      <w:r>
-        <w:rPr>
-          <w:rFonts w:ascii="Source Sans Pro" w:hAnsi="Source Sans Pro"/>
-          <w:color w:val="000514"/>
-          <w:shd w:val="clear" w:color="auto" w:fill="FFFFFF"/>
-        </w:rPr>
-        <w:t xml:space="preserve">y and all of its associated people, including the students, staff and faculty. </w:t>
-      </w:r>
-      <w:r>
-        <w:rPr>
-          <w:rFonts w:ascii="Times New Roman" w:eastAsia="Times New Roman" w:hAnsi="Times New Roman" w:cs="Times New Roman"/>
-          <w:sz w:val="24"/>
-          <w:szCs w:val="24"/>
-        </w:rPr>
-        <w:t>Starting from registration of a new student in the college, it maintains all the details regarding the attendance and marks of the students.</w:t>
-      </w:r>
-      <w:r>
-        <w:rPr>
-          <w:rFonts w:ascii="Times New Roman" w:eastAsia="Times New Roman" w:hAnsi="Times New Roman" w:cs="Times New Roman"/>
-          <w:sz w:val="24"/>
-          <w:szCs w:val="24"/>
-        </w:rPr>
-        <w:t xml:space="preserve"> </w:t>
-      </w:r>
-      <w:r>
-        <w:rPr>
-          <w:rFonts w:ascii="Times New Roman" w:eastAsia="Times New Roman" w:hAnsi="Times New Roman" w:cs="Times New Roman"/>
+        <w:t xml:space="preserve">create, manage and perform all the activities related to the database of a given university. The database consists of information about the university and all of its associated people, including the students, staff and faculty. </w:t>
+      </w:r>
+      <w:r>
+        <w:rPr>
+          <w:rFonts w:eastAsia="Times New Roman" w:cstheme="minorHAnsi"/>
+          <w:sz w:val="24"/>
+          <w:szCs w:val="24"/>
+        </w:rPr>
+        <w:t xml:space="preserve">Starting from registration of a new student in the college, it maintains all the details regarding the attendance and marks of the students. </w:t>
+      </w:r>
+      <w:r>
+        <w:rPr>
+          <w:rFonts w:eastAsia="Times New Roman" w:cstheme="minorHAnsi"/>
           <w:sz w:val="24"/>
           <w:szCs w:val="24"/>
         </w:rPr>
@@ -701,15 +713,21 @@
         </w:numPr>
         <w:rPr>
           <w:rFonts w:cstheme="minorHAnsi"/>
-          <w:sz w:val="24"/>
-          <w:szCs w:val="24"/>
-        </w:rPr>
-      </w:pPr>
-      <w:r>
-        <w:rPr>
-          <w:rFonts w:cstheme="minorHAnsi"/>
-          <w:sz w:val="24"/>
-          <w:szCs w:val="24"/>
+          <w:b/>
+          <w:bCs/>
+          <w:sz w:val="24"/>
+          <w:szCs w:val="24"/>
+          <w:u w:val="single"/>
+        </w:rPr>
+      </w:pPr>
+      <w:r>
+        <w:rPr>
+          <w:rFonts w:cstheme="minorHAnsi"/>
+          <w:b/>
+          <w:bCs/>
+          <w:sz w:val="24"/>
+          <w:szCs w:val="24"/>
+          <w:u w:val="single"/>
         </w:rPr>
         <w:t>BUSINESS SCENARIO</w:t>
       </w:r>
@@ -957,15 +975,21 @@
         </w:numPr>
         <w:rPr>
           <w:rFonts w:cstheme="minorHAnsi"/>
-          <w:sz w:val="24"/>
-          <w:szCs w:val="24"/>
-        </w:rPr>
-      </w:pPr>
-      <w:r>
-        <w:rPr>
-          <w:rFonts w:cstheme="minorHAnsi"/>
-          <w:sz w:val="24"/>
-          <w:szCs w:val="24"/>
+          <w:b/>
+          <w:bCs/>
+          <w:sz w:val="24"/>
+          <w:szCs w:val="24"/>
+          <w:u w:val="single"/>
+        </w:rPr>
+      </w:pPr>
+      <w:r>
+        <w:rPr>
+          <w:rFonts w:cstheme="minorHAnsi"/>
+          <w:b/>
+          <w:bCs/>
+          <w:sz w:val="24"/>
+          <w:szCs w:val="24"/>
+          <w:u w:val="single"/>
         </w:rPr>
         <w:t>MODULES IMPLEMENTED</w:t>
       </w:r>
@@ -993,49 +1017,31 @@
           <w:sz w:val="24"/>
           <w:szCs w:val="24"/>
         </w:rPr>
-        <w:t>We have implemented many different functionalities in our project which were slightly discussed above. For students, we have implemented the options of showing all the university related activites of a student including g=his basic information, courses he is taking, his course history and their associated grades</w:t>
-      </w:r>
-      <w:r>
-        <w:rPr>
-          <w:rFonts w:cstheme="minorHAnsi"/>
-          <w:sz w:val="24"/>
-          <w:szCs w:val="24"/>
-        </w:rPr>
-        <w:t xml:space="preserve"> and his financial record. On the metacurricular side, his participation in events is also shown and the option for him to enroll in another event is also provided. </w:t>
-      </w:r>
-    </w:p>
-    <w:p>
-      <w:pPr>
-        <w:rPr>
-          <w:rFonts w:cstheme="minorHAnsi"/>
-          <w:sz w:val="24"/>
-          <w:szCs w:val="24"/>
-        </w:rPr>
-      </w:pPr>
-      <w:r>
-        <w:rPr>
-          <w:rFonts w:cstheme="minorHAnsi"/>
-          <w:sz w:val="24"/>
-          <w:szCs w:val="24"/>
-        </w:rPr>
-        <w:t>For faculty, we also have some basic information like their department name, the courses they are teaching and have taught, and their salary. Moreover, for each course we have taught, we have computed some logistics for those courses like the number of students in a particular offering and the average grade.</w:t>
-      </w:r>
-    </w:p>
-    <w:p>
-      <w:pPr>
-        <w:rPr>
-          <w:rFonts w:cstheme="minorHAnsi"/>
-          <w:sz w:val="24"/>
-          <w:szCs w:val="24"/>
-        </w:rPr>
-      </w:pPr>
-      <w:r>
-        <w:rPr>
-          <w:rFonts w:cstheme="minorHAnsi"/>
-          <w:sz w:val="24"/>
-          <w:szCs w:val="24"/>
-        </w:rPr>
-        <w:t>For staff, we have also implemented a similar scheme. Furthermore, the most important feature of our project is the option to add and remove different object with ease. For example, we can add courses, events, faculty members or students after filling out the required information in the Windows forms. We also have the facility of deleting students, faculty and events. There is no delete course button since we assume that if a course will not be offered in any particular semester, it will not be in the corresponding course catalogue.</w:t>
+        <w:t xml:space="preserve">We have implemented many different functionalities in our project which were slightly discussed above. For students, we have implemented the options of showing all the university related </w:t>
+      </w:r>
+      <w:r>
+        <w:rPr>
+          <w:rFonts w:cstheme="minorHAnsi"/>
+          <w:sz w:val="24"/>
+          <w:szCs w:val="24"/>
+        </w:rPr>
+        <w:t>activities</w:t>
+      </w:r>
+      <w:r>
+        <w:rPr>
+          <w:rFonts w:cstheme="minorHAnsi"/>
+          <w:sz w:val="24"/>
+          <w:szCs w:val="24"/>
+        </w:rPr>
+        <w:t xml:space="preserve"> of a student including g=his basic information, courses he is taking, his course history and their associated grades</w:t>
+      </w:r>
+      <w:r>
+        <w:rPr>
+          <w:rFonts w:cstheme="minorHAnsi"/>
+          <w:sz w:val="24"/>
+          <w:szCs w:val="24"/>
+        </w:rPr>
+        <w:t xml:space="preserve"> and his financial record. On the metacurricular</w:t>
       </w:r>
       <w:bookmarkStart w:id="0" w:name="_GoBack"/>
       <w:bookmarkEnd w:id="0"/>
@@ -1045,8 +1051,131 @@
           <w:sz w:val="24"/>
           <w:szCs w:val="24"/>
         </w:rPr>
+        <w:t xml:space="preserve"> side, his participation in events is also shown and the option for him to enroll in another event is also provided. </w:t>
+      </w:r>
+    </w:p>
+    <w:p>
+      <w:pPr>
+        <w:rPr>
+          <w:rFonts w:cstheme="minorHAnsi"/>
+          <w:sz w:val="24"/>
+          <w:szCs w:val="24"/>
+        </w:rPr>
+      </w:pPr>
+      <w:r>
+        <w:rPr>
+          <w:rFonts w:cstheme="minorHAnsi"/>
+          <w:sz w:val="24"/>
+          <w:szCs w:val="24"/>
+        </w:rPr>
+        <w:t>For faculty, we also have some basic information like their department name, the courses they are teaching and have taught, and their salary. Moreover, for each course we have taught, we have computed some logistics for those courses like the number of students in a particular offering and the average grade.</w:t>
+      </w:r>
+    </w:p>
+    <w:p>
+      <w:pPr>
+        <w:rPr>
+          <w:rFonts w:cstheme="minorHAnsi"/>
+          <w:sz w:val="24"/>
+          <w:szCs w:val="24"/>
+        </w:rPr>
+      </w:pPr>
+      <w:r>
+        <w:rPr>
+          <w:rFonts w:cstheme="minorHAnsi"/>
+          <w:sz w:val="24"/>
+          <w:szCs w:val="24"/>
+        </w:rPr>
+        <w:t>For staff, we have also implemented a similar scheme. Furthermore, the most important feature of our project is the option to add and remove different object with ease. For example, we can add courses, events, faculty members or students after filling out the required information in the Windows forms. We also have the facility of deleting students, faculty and events. There is no delete course button since we assume that if a course will not be offered in any particular semester, it will not be in the corresponding course catalogue.</w:t>
+      </w:r>
+      <w:r>
+        <w:rPr>
+          <w:rFonts w:cstheme="minorHAnsi"/>
+          <w:sz w:val="24"/>
+          <w:szCs w:val="24"/>
+        </w:rPr>
         <w:t xml:space="preserve"> </w:t>
       </w:r>
+    </w:p>
+    <w:p>
+      <w:pPr>
+        <w:rPr>
+          <w:rFonts w:cstheme="minorHAnsi"/>
+          <w:sz w:val="24"/>
+          <w:szCs w:val="24"/>
+        </w:rPr>
+      </w:pPr>
+    </w:p>
+    <w:p>
+      <w:pPr>
+        <w:rPr>
+          <w:rFonts w:cstheme="minorHAnsi"/>
+          <w:sz w:val="24"/>
+          <w:szCs w:val="24"/>
+        </w:rPr>
+      </w:pPr>
+    </w:p>
+    <w:p>
+      <w:pPr>
+        <w:rPr>
+          <w:rFonts w:cstheme="minorHAnsi"/>
+          <w:sz w:val="24"/>
+          <w:szCs w:val="24"/>
+        </w:rPr>
+      </w:pPr>
+    </w:p>
+    <w:p>
+      <w:pPr>
+        <w:rPr>
+          <w:rFonts w:cstheme="minorHAnsi"/>
+          <w:sz w:val="24"/>
+          <w:szCs w:val="24"/>
+        </w:rPr>
+      </w:pPr>
+    </w:p>
+    <w:p>
+      <w:pPr>
+        <w:rPr>
+          <w:rFonts w:cstheme="minorHAnsi"/>
+          <w:sz w:val="24"/>
+          <w:szCs w:val="24"/>
+        </w:rPr>
+      </w:pPr>
+    </w:p>
+    <w:p>
+      <w:pPr>
+        <w:rPr>
+          <w:rFonts w:cstheme="minorHAnsi"/>
+          <w:sz w:val="24"/>
+          <w:szCs w:val="24"/>
+        </w:rPr>
+      </w:pPr>
+    </w:p>
+    <w:p>
+      <w:pPr>
+        <w:rPr>
+          <w:rFonts w:cstheme="minorHAnsi"/>
+          <w:sz w:val="24"/>
+          <w:szCs w:val="24"/>
+        </w:rPr>
+      </w:pPr>
+    </w:p>
+    <w:p>
+      <w:pPr>
+        <w:rPr>
+          <w:rFonts w:cstheme="minorHAnsi"/>
+          <w:sz w:val="24"/>
+          <w:szCs w:val="24"/>
+        </w:rPr>
+      </w:pPr>
+    </w:p>
+    <w:p>
+      <w:pPr>
+        <w:rPr>
+          <w:rFonts w:cstheme="minorHAnsi"/>
+          <w:sz w:val="24"/>
+          <w:szCs w:val="24"/>
+        </w:rPr>
+      </w:pPr>
     </w:p>
     <w:p>
       <w:pPr>
@@ -1291,16 +1420,23 @@
         </w:numPr>
         <w:rPr>
           <w:rFonts w:cstheme="minorHAnsi"/>
-          <w:sz w:val="24"/>
-          <w:szCs w:val="24"/>
-        </w:rPr>
-      </w:pPr>
-      <w:r>
-        <w:rPr>
-          <w:rFonts w:cstheme="minorHAnsi"/>
-          <w:sz w:val="24"/>
-          <w:szCs w:val="24"/>
-        </w:rPr>
+          <w:b/>
+          <w:bCs/>
+          <w:sz w:val="24"/>
+          <w:szCs w:val="24"/>
+          <w:u w:val="single"/>
+        </w:rPr>
+      </w:pPr>
+      <w:r>
+        <w:rPr>
+          <w:rFonts w:cstheme="minorHAnsi"/>
+          <w:b/>
+          <w:bCs/>
+          <w:sz w:val="24"/>
+          <w:szCs w:val="24"/>
+          <w:u w:val="single"/>
+        </w:rPr>
+        <w:lastRenderedPageBreak/>
         <w:t>ERD</w:t>
       </w:r>
     </w:p>
@@ -1328,7 +1464,6 @@
           <w:sz w:val="24"/>
           <w:szCs w:val="24"/>
         </w:rPr>
-        <w:lastRenderedPageBreak/>
         <w:drawing>
           <wp:inline distT="0" distB="0" distL="0" distR="0" wp14:anchorId="1C5D7C77" wp14:editId="497CA677">
             <wp:extent cx="5943600" cy="3584575"/>
@@ -1411,7 +1546,31 @@
           <w:sz w:val="24"/>
           <w:szCs w:val="24"/>
         </w:rPr>
-        <w:t xml:space="preserve"> number so it is not auto incremented. Also initially, we had planned to incorporate all staff but due to some ambiguities in their actual roles, we reverted to just including the RO staff.</w:t>
+        <w:t xml:space="preserve"> number so it is not auto incremented. </w:t>
+      </w:r>
+      <w:r>
+        <w:rPr>
+          <w:rFonts w:cstheme="minorHAnsi"/>
+          <w:sz w:val="24"/>
+          <w:szCs w:val="24"/>
+        </w:rPr>
+        <w:t>I</w:t>
+      </w:r>
+      <w:r>
+        <w:rPr>
+          <w:rFonts w:cstheme="minorHAnsi"/>
+          <w:sz w:val="24"/>
+          <w:szCs w:val="24"/>
+        </w:rPr>
+        <w:t>nitially, we had planned to incorporate all staff but due to some ambiguities in their actual roles, we reverted to just including the RO staff.</w:t>
+      </w:r>
+      <w:r>
+        <w:rPr>
+          <w:rFonts w:cstheme="minorHAnsi"/>
+          <w:sz w:val="24"/>
+          <w:szCs w:val="24"/>
+        </w:rPr>
+        <w:t xml:space="preserve"> Another feature to be discussed here is that the days of the Class entity will be entered so that they contain the initials of the days on which the pertinent class will be held. For example, MWR means classes will be held on Monday, Wednesday and Thursday.</w:t>
       </w:r>
     </w:p>
     <w:p>
@@ -1657,15 +1816,21 @@
         </w:numPr>
         <w:rPr>
           <w:rFonts w:cstheme="minorHAnsi"/>
-          <w:sz w:val="24"/>
-          <w:szCs w:val="24"/>
-        </w:rPr>
-      </w:pPr>
-      <w:r>
-        <w:rPr>
-          <w:rFonts w:cstheme="minorHAnsi"/>
-          <w:sz w:val="24"/>
-          <w:szCs w:val="24"/>
+          <w:b/>
+          <w:bCs/>
+          <w:sz w:val="24"/>
+          <w:szCs w:val="24"/>
+          <w:u w:val="single"/>
+        </w:rPr>
+      </w:pPr>
+      <w:r>
+        <w:rPr>
+          <w:rFonts w:cstheme="minorHAnsi"/>
+          <w:b/>
+          <w:bCs/>
+          <w:sz w:val="24"/>
+          <w:szCs w:val="24"/>
+          <w:u w:val="single"/>
         </w:rPr>
         <w:t>GUI</w:t>
       </w:r>

</xml_diff>